<commit_message>
Minor fixes on classes and objects advanced exercises
</commit_message>
<xml_diff>
--- a/Courses/Software-Sciences/Module-1-OOP/07.2-Classes-and-Objects-Advanced/07.2-Classes-and-Objects-Advanced-Exercises.docx
+++ b/Courses/Software-Sciences/Module-1-OOP/07.2-Classes-and-Objects-Advanced/07.2-Classes-and-Objects-Advanced-Exercises.docx
@@ -1305,7 +1305,6 @@
         </w:rPr>
         <w:t xml:space="preserve"> (</w:t>
       </w:r>
-      <w:proofErr w:type="spellStart"/>
       <w:r>
         <w:rPr>
           <w:rFonts w:ascii="Consolas" w:hAnsi="Consolas" w:cs="Consolas"/>
@@ -1314,7 +1313,6 @@
         </w:rPr>
         <w:t>fuelQuantity</w:t>
       </w:r>
-      <w:proofErr w:type="spellEnd"/>
       <w:r>
         <w:t>)</w:t>
       </w:r>
@@ -1389,7 +1387,6 @@
       <w:r>
         <w:t xml:space="preserve"> (</w:t>
       </w:r>
-      <w:proofErr w:type="spellStart"/>
       <w:r>
         <w:rPr>
           <w:rFonts w:ascii="Consolas" w:hAnsi="Consolas" w:cs="Consolas"/>
@@ -1398,7 +1395,6 @@
         </w:rPr>
         <w:t>fuelConsumption</w:t>
       </w:r>
-      <w:proofErr w:type="spellEnd"/>
       <w:r>
         <w:t>)</w:t>
       </w:r>
@@ -1996,21 +1992,7 @@
         <w:rPr>
           <w:lang w:val="bg-BG"/>
         </w:rPr>
-        <w:t xml:space="preserve">при инициализация и </w:t>
-      </w:r>
-      <w:proofErr w:type="spellStart"/>
-      <w:r>
-        <w:rPr>
-          <w:lang w:val="bg-BG"/>
-        </w:rPr>
-        <w:t>преизползва</w:t>
-      </w:r>
-      <w:proofErr w:type="spellEnd"/>
-      <w:r>
-        <w:rPr>
-          <w:lang w:val="bg-BG"/>
-        </w:rPr>
-        <w:t xml:space="preserve"> втория конструктор, за да присвои стойност на </w:t>
+        <w:t xml:space="preserve">при инициализация и преизползва втория конструктор, за да присвои стойност на </w:t>
       </w:r>
       <w:r>
         <w:rPr>
@@ -2079,7 +2061,6 @@
         </w:rPr>
         <w:t xml:space="preserve">Отидете във файла </w:t>
       </w:r>
-      <w:proofErr w:type="spellStart"/>
       <w:r>
         <w:rPr>
           <w:rFonts w:ascii="Consolas" w:hAnsi="Consolas" w:cs="Consolas"/>
@@ -2088,7 +2069,6 @@
         </w:rPr>
         <w:t>StartUp.cs</w:t>
       </w:r>
-      <w:proofErr w:type="spellEnd"/>
       <w:r>
         <w:rPr>
           <w:b/>

</xml_diff>